<commit_message>
ass3_simon.docx was updatet with unknown changes
</commit_message>
<xml_diff>
--- a/networking/simonStorm/ass3_simon.docx
+++ b/networking/simonStorm/ass3_simon.docx
@@ -2732,7 +2732,7 @@
           </mc:Choice>
           <mc:Fallback>
             <w:pict>
-              <v:oval w14:anchorId="64D13F18" id="Oval 37" o:spid="_x0000_s1026" style="position:absolute;margin-left:250.6pt;margin-top:1.65pt;width:63pt;height:17.85pt;z-index:251674624;visibility:visible;mso-wrap-style:square;mso-width-percent:0;mso-height-percent:0;mso-wrap-distance-left:9pt;mso-wrap-distance-top:0;mso-wrap-distance-right:9pt;mso-wrap-distance-bottom:0;mso-position-horizontal:absolute;mso-position-horizontal-relative:text;mso-position-vertical:absolute;mso-position-vertical-relative:text;mso-width-percent:0;mso-height-percent:0;mso-width-relative:margin;mso-height-relative:margin;v-text-anchor:middle" o:gfxdata="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" filled="f" strokecolor="red" strokeweight="2pt"/>
+              <v:oval w14:anchorId="339DF5E2" id="Oval 37" o:spid="_x0000_s1026" style="position:absolute;margin-left:250.6pt;margin-top:1.65pt;width:63pt;height:17.85pt;z-index:251674624;visibility:visible;mso-wrap-style:square;mso-width-percent:0;mso-height-percent:0;mso-wrap-distance-left:9pt;mso-wrap-distance-top:0;mso-wrap-distance-right:9pt;mso-wrap-distance-bottom:0;mso-position-horizontal:absolute;mso-position-horizontal-relative:text;mso-position-vertical:absolute;mso-position-vertical-relative:text;mso-width-percent:0;mso-height-percent:0;mso-width-relative:margin;mso-height-relative:margin;v-text-anchor:middle" o:gfxdata="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" filled="f" strokecolor="red" strokeweight="2pt"/>
             </w:pict>
           </mc:Fallback>
         </mc:AlternateContent>
@@ -2878,7 +2878,7 @@
           </mc:Choice>
           <mc:Fallback>
             <w:pict>
-              <v:oval w14:anchorId="78CE4270" id="Oval 40" o:spid="_x0000_s1026" style="position:absolute;margin-left:255.95pt;margin-top:236.05pt;width:63.65pt;height:17.85pt;z-index:251667456;visibility:visible;mso-wrap-style:square;mso-width-percent:0;mso-height-percent:0;mso-wrap-distance-left:9pt;mso-wrap-distance-top:0;mso-wrap-distance-right:9pt;mso-wrap-distance-bottom:0;mso-position-horizontal:absolute;mso-position-horizontal-relative:text;mso-position-vertical:absolute;mso-position-vertical-relative:text;mso-width-percent:0;mso-height-percent:0;mso-width-relative:margin;mso-height-relative:margin;v-text-anchor:middle" o:gfxdata="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" filled="f" strokecolor="red" strokeweight="2pt"/>
+              <v:oval w14:anchorId="52E6B960" id="Oval 40" o:spid="_x0000_s1026" style="position:absolute;margin-left:255.95pt;margin-top:236.05pt;width:63.65pt;height:17.85pt;z-index:251667456;visibility:visible;mso-wrap-style:square;mso-width-percent:0;mso-height-percent:0;mso-wrap-distance-left:9pt;mso-wrap-distance-top:0;mso-wrap-distance-right:9pt;mso-wrap-distance-bottom:0;mso-position-horizontal:absolute;mso-position-horizontal-relative:text;mso-position-vertical:absolute;mso-position-vertical-relative:text;mso-width-percent:0;mso-height-percent:0;mso-width-relative:margin;mso-height-relative:margin;v-text-anchor:middle" o:gfxdata="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" filled="f" strokecolor="red" strokeweight="2pt"/>
             </w:pict>
           </mc:Fallback>
         </mc:AlternateContent>
@@ -3108,7 +3108,7 @@
           </mc:Choice>
           <mc:Fallback>
             <w:pict>
-              <v:oval w14:anchorId="1BABDD89" id="Oval 39" o:spid="_x0000_s1026" style="position:absolute;margin-left:260.6pt;margin-top:234.45pt;width:58.35pt;height:20.55pt;z-index:251665408;visibility:visible;mso-wrap-style:square;mso-width-percent:0;mso-height-percent:0;mso-wrap-distance-left:9pt;mso-wrap-distance-top:0;mso-wrap-distance-right:9pt;mso-wrap-distance-bottom:0;mso-position-horizontal:absolute;mso-position-horizontal-relative:text;mso-position-vertical:absolute;mso-position-vertical-relative:text;mso-width-percent:0;mso-height-percent:0;mso-width-relative:margin;mso-height-relative:margin;v-text-anchor:middle" o:gfxdata="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" filled="f" strokecolor="red" strokeweight="2pt"/>
+              <v:oval w14:anchorId="33073417" id="Oval 39" o:spid="_x0000_s1026" style="position:absolute;margin-left:260.6pt;margin-top:234.45pt;width:58.35pt;height:20.55pt;z-index:251665408;visibility:visible;mso-wrap-style:square;mso-width-percent:0;mso-height-percent:0;mso-wrap-distance-left:9pt;mso-wrap-distance-top:0;mso-wrap-distance-right:9pt;mso-wrap-distance-bottom:0;mso-position-horizontal:absolute;mso-position-horizontal-relative:text;mso-position-vertical:absolute;mso-position-vertical-relative:text;mso-width-percent:0;mso-height-percent:0;mso-width-relative:margin;mso-height-relative:margin;v-text-anchor:middle" o:gfxdata="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" filled="f" strokecolor="red" strokeweight="2pt"/>
             </w:pict>
           </mc:Fallback>
         </mc:AlternateContent>
@@ -3340,7 +3340,7 @@
           </mc:Choice>
           <mc:Fallback>
             <w:pict>
-              <v:oval w14:anchorId="0CC98852" id="Oval 41" o:spid="_x0000_s1026" style="position:absolute;margin-left:260.9pt;margin-top:234.55pt;width:58.3pt;height:18.55pt;z-index:251669504;visibility:visible;mso-wrap-style:square;mso-width-percent:0;mso-height-percent:0;mso-wrap-distance-left:9pt;mso-wrap-distance-top:0;mso-wrap-distance-right:9pt;mso-wrap-distance-bottom:0;mso-position-horizontal:absolute;mso-position-horizontal-relative:text;mso-position-vertical:absolute;mso-position-vertical-relative:text;mso-width-percent:0;mso-height-percent:0;mso-width-relative:margin;mso-height-relative:margin;v-text-anchor:middle" o:gfxdata="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" filled="f" strokecolor="red" strokeweight="2pt"/>
+              <v:oval w14:anchorId="408F32B5" id="Oval 41" o:spid="_x0000_s1026" style="position:absolute;margin-left:260.9pt;margin-top:234.55pt;width:58.3pt;height:18.55pt;z-index:251669504;visibility:visible;mso-wrap-style:square;mso-width-percent:0;mso-height-percent:0;mso-wrap-distance-left:9pt;mso-wrap-distance-top:0;mso-wrap-distance-right:9pt;mso-wrap-distance-bottom:0;mso-position-horizontal:absolute;mso-position-horizontal-relative:text;mso-position-vertical:absolute;mso-position-vertical-relative:text;mso-width-percent:0;mso-height-percent:0;mso-width-relative:margin;mso-height-relative:margin;v-text-anchor:middle" o:gfxdata="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" filled="f" strokecolor="red" strokeweight="2pt"/>
             </w:pict>
           </mc:Fallback>
         </mc:AlternateContent>
@@ -3570,7 +3570,7 @@
           </mc:Choice>
           <mc:Fallback>
             <w:pict>
-              <v:oval w14:anchorId="7FEF3ACA" id="Oval 42" o:spid="_x0000_s1026" style="position:absolute;margin-left:255.95pt;margin-top:235.2pt;width:63.35pt;height:18.45pt;z-index:251671552;visibility:visible;mso-wrap-style:square;mso-width-percent:0;mso-height-percent:0;mso-wrap-distance-left:9pt;mso-wrap-distance-top:0;mso-wrap-distance-right:9pt;mso-wrap-distance-bottom:0;mso-position-horizontal:absolute;mso-position-horizontal-relative:text;mso-position-vertical:absolute;mso-position-vertical-relative:text;mso-width-percent:0;mso-height-percent:0;mso-width-relative:margin;mso-height-relative:margin;v-text-anchor:middle" o:gfxdata="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" filled="f" strokecolor="red" strokeweight="2pt"/>
+              <v:oval w14:anchorId="32E60E53" id="Oval 42" o:spid="_x0000_s1026" style="position:absolute;margin-left:255.95pt;margin-top:235.2pt;width:63.35pt;height:18.45pt;z-index:251671552;visibility:visible;mso-wrap-style:square;mso-width-percent:0;mso-height-percent:0;mso-wrap-distance-left:9pt;mso-wrap-distance-top:0;mso-wrap-distance-right:9pt;mso-wrap-distance-bottom:0;mso-position-horizontal:absolute;mso-position-horizontal-relative:text;mso-position-vertical:absolute;mso-position-vertical-relative:text;mso-width-percent:0;mso-height-percent:0;mso-width-relative:margin;mso-height-relative:margin;v-text-anchor:middle" o:gfxdata="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" filled="f" strokecolor="red" strokeweight="2pt"/>
             </w:pict>
           </mc:Fallback>
         </mc:AlternateContent>

</xml_diff>

<commit_message>
Added tasks to both .pdf and .docx
</commit_message>
<xml_diff>
--- a/networking/simonStorm/ass3_simon.docx
+++ b/networking/simonStorm/ass3_simon.docx
@@ -435,13 +435,6 @@
         <w:t>Table of Contents</w:t>
       </w:r>
     </w:p>
-    <w:p>
-      <w:pPr>
-        <w:rPr>
-          <w:lang w:val="en-GB"/>
-        </w:rPr>
-      </w:pPr>
-    </w:p>
     <w:sdt>
       <w:sdtPr>
         <w:rPr>
@@ -507,7 +500,7 @@
             </w:rPr>
             <w:fldChar w:fldCharType="separate"/>
           </w:r>
-          <w:hyperlink w:anchor="_Toc82267604" w:history="1">
+          <w:hyperlink w:anchor="_Toc82268645" w:history="1">
             <w:r>
               <w:rPr>
                 <w:rStyle w:val="Hyperlink"/>
@@ -553,7 +546,7 @@
                 <w:noProof/>
                 <w:webHidden/>
               </w:rPr>
-              <w:instrText xml:space="preserve"> PAGEREF _Toc82267604 \h </w:instrText>
+              <w:instrText xml:space="preserve"> PAGEREF _Toc82268645 \h </w:instrText>
             </w:r>
             <w:r>
               <w:rPr>
@@ -595,7 +588,7 @@
               <w:lang w:val="en-DK" w:eastAsia="en-DK"/>
             </w:rPr>
           </w:pPr>
-          <w:hyperlink w:anchor="_Toc82267605" w:history="1">
+          <w:hyperlink w:anchor="_Toc82268646" w:history="1">
             <w:r>
               <w:rPr>
                 <w:rStyle w:val="Hyperlink"/>
@@ -641,7 +634,7 @@
                 <w:noProof/>
                 <w:webHidden/>
               </w:rPr>
-              <w:instrText xml:space="preserve"> PAGEREF _Toc82267605 \h </w:instrText>
+              <w:instrText xml:space="preserve"> PAGEREF _Toc82268646 \h </w:instrText>
             </w:r>
             <w:r>
               <w:rPr>
@@ -683,7 +676,7 @@
               <w:lang w:val="en-DK" w:eastAsia="en-DK"/>
             </w:rPr>
           </w:pPr>
-          <w:hyperlink w:anchor="_Toc82267606" w:history="1">
+          <w:hyperlink w:anchor="_Toc82268647" w:history="1">
             <w:r>
               <w:rPr>
                 <w:rStyle w:val="Hyperlink"/>
@@ -729,7 +722,7 @@
                 <w:noProof/>
                 <w:webHidden/>
               </w:rPr>
-              <w:instrText xml:space="preserve"> PAGEREF _Toc82267606 \h </w:instrText>
+              <w:instrText xml:space="preserve"> PAGEREF _Toc82268647 \h </w:instrText>
             </w:r>
             <w:r>
               <w:rPr>
@@ -771,7 +764,7 @@
               <w:lang w:val="en-DK" w:eastAsia="en-DK"/>
             </w:rPr>
           </w:pPr>
-          <w:hyperlink w:anchor="_Toc82267607" w:history="1">
+          <w:hyperlink w:anchor="_Toc82268648" w:history="1">
             <w:r>
               <w:rPr>
                 <w:rStyle w:val="Hyperlink"/>
@@ -817,7 +810,7 @@
                 <w:noProof/>
                 <w:webHidden/>
               </w:rPr>
-              <w:instrText xml:space="preserve"> PAGEREF _Toc82267607 \h </w:instrText>
+              <w:instrText xml:space="preserve"> PAGEREF _Toc82268648 \h </w:instrText>
             </w:r>
             <w:r>
               <w:rPr>
@@ -859,7 +852,7 @@
               <w:lang w:val="en-DK" w:eastAsia="en-DK"/>
             </w:rPr>
           </w:pPr>
-          <w:hyperlink w:anchor="_Toc82267608" w:history="1">
+          <w:hyperlink w:anchor="_Toc82268649" w:history="1">
             <w:r>
               <w:rPr>
                 <w:rStyle w:val="Hyperlink"/>
@@ -884,7 +877,7 @@
                 <w:noProof/>
                 <w:lang w:val="en-GB"/>
               </w:rPr>
-              <w:t>Installation</w:t>
+              <w:t>Tasks</w:t>
             </w:r>
             <w:r>
               <w:rPr>
@@ -905,7 +898,95 @@
                 <w:noProof/>
                 <w:webHidden/>
               </w:rPr>
-              <w:instrText xml:space="preserve"> PAGEREF _Toc82267608 \h </w:instrText>
+              <w:instrText xml:space="preserve"> PAGEREF _Toc82268649 \h </w:instrText>
+            </w:r>
+            <w:r>
+              <w:rPr>
+                <w:noProof/>
+                <w:webHidden/>
+              </w:rPr>
+            </w:r>
+            <w:r>
+              <w:rPr>
+                <w:noProof/>
+                <w:webHidden/>
+              </w:rPr>
+              <w:fldChar w:fldCharType="separate"/>
+            </w:r>
+            <w:r>
+              <w:rPr>
+                <w:noProof/>
+                <w:webHidden/>
+              </w:rPr>
+              <w:t>2</w:t>
+            </w:r>
+            <w:r>
+              <w:rPr>
+                <w:noProof/>
+                <w:webHidden/>
+              </w:rPr>
+              <w:fldChar w:fldCharType="end"/>
+            </w:r>
+          </w:hyperlink>
+        </w:p>
+        <w:p>
+          <w:pPr>
+            <w:pStyle w:val="TOC1"/>
+            <w:rPr>
+              <w:rFonts w:asciiTheme="minorHAnsi" w:eastAsiaTheme="minorEastAsia" w:hAnsiTheme="minorHAnsi" w:cstheme="minorBidi"/>
+              <w:noProof/>
+              <w:sz w:val="22"/>
+              <w:szCs w:val="22"/>
+              <w:lang w:val="en-DK" w:eastAsia="en-DK"/>
+            </w:rPr>
+          </w:pPr>
+          <w:hyperlink w:anchor="_Toc82268650" w:history="1">
+            <w:r>
+              <w:rPr>
+                <w:rStyle w:val="Hyperlink"/>
+                <w:noProof/>
+                <w:lang w:val="en-GB"/>
+              </w:rPr>
+              <w:t>6</w:t>
+            </w:r>
+            <w:r>
+              <w:rPr>
+                <w:rFonts w:asciiTheme="minorHAnsi" w:eastAsiaTheme="minorEastAsia" w:hAnsiTheme="minorHAnsi" w:cstheme="minorBidi"/>
+                <w:noProof/>
+                <w:sz w:val="22"/>
+                <w:szCs w:val="22"/>
+                <w:lang w:val="en-DK" w:eastAsia="en-DK"/>
+              </w:rPr>
+              <w:tab/>
+            </w:r>
+            <w:r>
+              <w:rPr>
+                <w:rStyle w:val="Hyperlink"/>
+                <w:noProof/>
+                <w:lang w:val="en-GB"/>
+              </w:rPr>
+              <w:t>Installation</w:t>
+            </w:r>
+            <w:r>
+              <w:rPr>
+                <w:noProof/>
+                <w:webHidden/>
+              </w:rPr>
+              <w:tab/>
+            </w:r>
+            <w:r>
+              <w:rPr>
+                <w:noProof/>
+                <w:webHidden/>
+              </w:rPr>
+              <w:fldChar w:fldCharType="begin"/>
+            </w:r>
+            <w:r>
+              <w:rPr>
+                <w:noProof/>
+                <w:webHidden/>
+              </w:rPr>
+              <w:instrText xml:space="preserve"> PAGEREF _Toc82268650 \h </w:instrText>
             </w:r>
             <w:r>
               <w:rPr>
@@ -951,14 +1032,14 @@
               <w:lang w:val="en-DK" w:eastAsia="en-DK"/>
             </w:rPr>
           </w:pPr>
-          <w:hyperlink w:anchor="_Toc82267609" w:history="1">
+          <w:hyperlink w:anchor="_Toc82268651" w:history="1">
             <w:r>
               <w:rPr>
                 <w:rStyle w:val="Hyperlink"/>
                 <w:noProof/>
                 <w:lang w:val="en-GB"/>
               </w:rPr>
-              <w:t>5.1</w:t>
+              <w:t>6.1</w:t>
             </w:r>
             <w:r>
               <w:rPr>
@@ -997,7 +1078,7 @@
                 <w:noProof/>
                 <w:webHidden/>
               </w:rPr>
-              <w:instrText xml:space="preserve"> PAGEREF _Toc82267609 \h </w:instrText>
+              <w:instrText xml:space="preserve"> PAGEREF _Toc82268651 \h </w:instrText>
             </w:r>
             <w:r>
               <w:rPr>
@@ -1043,14 +1124,14 @@
               <w:lang w:val="en-DK" w:eastAsia="en-DK"/>
             </w:rPr>
           </w:pPr>
-          <w:hyperlink w:anchor="_Toc82267610" w:history="1">
+          <w:hyperlink w:anchor="_Toc82268652" w:history="1">
             <w:r>
               <w:rPr>
                 <w:rStyle w:val="Hyperlink"/>
                 <w:noProof/>
                 <w:lang w:val="en-GB"/>
               </w:rPr>
-              <w:t>5.2</w:t>
+              <w:t>6.2</w:t>
             </w:r>
             <w:r>
               <w:rPr>
@@ -1089,7 +1170,7 @@
                 <w:noProof/>
                 <w:webHidden/>
               </w:rPr>
-              <w:instrText xml:space="preserve"> PAGEREF _Toc82267610 \h </w:instrText>
+              <w:instrText xml:space="preserve"> PAGEREF _Toc82268652 \h </w:instrText>
             </w:r>
             <w:r>
               <w:rPr>
@@ -1131,14 +1212,14 @@
               <w:lang w:val="en-DK" w:eastAsia="en-DK"/>
             </w:rPr>
           </w:pPr>
-          <w:hyperlink w:anchor="_Toc82267611" w:history="1">
+          <w:hyperlink w:anchor="_Toc82268653" w:history="1">
             <w:r>
               <w:rPr>
                 <w:rStyle w:val="Hyperlink"/>
                 <w:noProof/>
                 <w:lang w:val="en-US"/>
               </w:rPr>
-              <w:t>6</w:t>
+              <w:t>7</w:t>
             </w:r>
             <w:r>
               <w:rPr>
@@ -1177,7 +1258,7 @@
                 <w:noProof/>
                 <w:webHidden/>
               </w:rPr>
-              <w:instrText xml:space="preserve"> PAGEREF _Toc82267611 \h </w:instrText>
+              <w:instrText xml:space="preserve"> PAGEREF _Toc82268653 \h </w:instrText>
             </w:r>
             <w:r>
               <w:rPr>
@@ -1213,6 +1294,14 @@
             <w:rPr>
               <w:lang w:val="en-GB"/>
             </w:rPr>
+            <w:sectPr>
+              <w:footerReference w:type="default" r:id="rId9"/>
+              <w:type w:val="continuous"/>
+              <w:pgSz w:w="11906" w:h="16838"/>
+              <w:pgMar w:top="1440" w:right="1134" w:bottom="1530" w:left="1134" w:header="708" w:footer="708" w:gutter="0"/>
+              <w:cols w:space="708"/>
+              <w:docGrid w:linePitch="360"/>
+            </w:sectPr>
           </w:pPr>
           <w:r>
             <w:rPr>
@@ -1228,41 +1317,12 @@
     </w:sdt>
     <w:p>
       <w:pPr>
-        <w:rPr>
-          <w:lang w:val="en-GB" w:eastAsia="en-US"/>
-        </w:rPr>
-      </w:pPr>
-    </w:p>
-    <w:p>
-      <w:pPr>
-        <w:rPr>
-          <w:lang w:val="en-GB" w:eastAsia="en-US"/>
-        </w:rPr>
-      </w:pPr>
-    </w:p>
-    <w:p>
-      <w:pPr>
-        <w:rPr>
-          <w:lang w:val="en-GB" w:eastAsia="en-US"/>
-        </w:rPr>
-        <w:sectPr>
-          <w:footerReference w:type="default" r:id="rId9"/>
-          <w:type w:val="continuous"/>
-          <w:pgSz w:w="11906" w:h="16838"/>
-          <w:pgMar w:top="1440" w:right="1134" w:bottom="1530" w:left="1134" w:header="708" w:footer="708" w:gutter="0"/>
-          <w:cols w:space="708"/>
-          <w:docGrid w:linePitch="360"/>
-        </w:sectPr>
-      </w:pPr>
-    </w:p>
-    <w:p>
-      <w:pPr>
         <w:pStyle w:val="Heading1"/>
         <w:rPr>
           <w:lang w:val="en-GB"/>
         </w:rPr>
       </w:pPr>
-      <w:bookmarkStart w:id="0" w:name="_Toc82267604"/>
+      <w:bookmarkStart w:id="0" w:name="_Toc82268645"/>
       <w:r>
         <w:rPr>
           <w:lang w:val="en-GB"/>
@@ -1278,43 +1338,80 @@
           <w:lang w:val="en-GB"/>
         </w:rPr>
       </w:pPr>
-    </w:p>
-    <w:p>
-      <w:pPr>
+      <w:r>
         <w:rPr>
           <w:color w:val="000000" w:themeColor="text1"/>
           <w:lang w:val="en-GB"/>
         </w:rPr>
-      </w:pPr>
+        <w:t>This report covers how to download and install VMWare Workstation 16 PRO</w:t>
+      </w:r>
       <w:r>
         <w:rPr>
           <w:color w:val="000000" w:themeColor="text1"/>
           <w:lang w:val="en-GB"/>
         </w:rPr>
-        <w:t>This report covers how to download and install VMWare Workstation 16 PRO</w:t>
+        <w:t>, installing Xubuntu and setting up internet connecting</w:t>
       </w:r>
       <w:r>
         <w:rPr>
           <w:color w:val="000000" w:themeColor="text1"/>
           <w:lang w:val="en-GB"/>
         </w:rPr>
-        <w:t>, installing Xubuntu and setting up internet connecting</w:t>
-      </w:r>
-      <w:r>
+        <w:t>.</w:t>
+      </w:r>
+    </w:p>
+    <w:p>
+      <w:pPr>
+        <w:pStyle w:val="Heading1"/>
+        <w:rPr>
+          <w:lang w:val="en-GB"/>
+        </w:rPr>
+      </w:pPr>
+      <w:bookmarkStart w:id="1" w:name="_Toc82268646"/>
+      <w:r>
+        <w:rPr>
+          <w:lang w:val="en-GB"/>
+        </w:rPr>
+        <w:t>Audience</w:t>
+      </w:r>
+      <w:bookmarkEnd w:id="1"/>
+    </w:p>
+    <w:p>
+      <w:pPr>
         <w:rPr>
           <w:color w:val="000000" w:themeColor="text1"/>
           <w:lang w:val="en-GB"/>
         </w:rPr>
-        <w:t>.</w:t>
-      </w:r>
-    </w:p>
-    <w:p>
-      <w:pPr>
+      </w:pPr>
+      <w:r>
         <w:rPr>
           <w:color w:val="000000" w:themeColor="text1"/>
           <w:lang w:val="en-GB"/>
         </w:rPr>
-      </w:pPr>
+        <w:t xml:space="preserve">This report is intended for </w:t>
+      </w:r>
+      <w:r>
+        <w:rPr>
+          <w:color w:val="000000" w:themeColor="text1"/>
+          <w:lang w:val="en-GB"/>
+        </w:rPr>
+        <w:t>individuals</w:t>
+      </w:r>
+      <w:r>
+        <w:rPr>
+          <w:color w:val="000000" w:themeColor="text1"/>
+          <w:lang w:val="en-GB"/>
+        </w:rPr>
+        <w:t xml:space="preserve"> that is new to VMWare Workstation 16 PRO</w:t>
+      </w:r>
+      <w:r>
+        <w:rPr>
+          <w:color w:val="000000" w:themeColor="text1"/>
+          <w:lang w:val="en-GB"/>
+        </w:rPr>
+        <w:t xml:space="preserve"> and have a need for installing Xubuntu and setting up an internet connection through VMWare.</w:t>
+      </w:r>
+      <w:bookmarkStart w:id="2" w:name="_Toc82268647"/>
     </w:p>
     <w:p>
       <w:pPr>
@@ -1323,74 +1420,6 @@
           <w:lang w:val="en-GB"/>
         </w:rPr>
       </w:pPr>
-      <w:bookmarkStart w:id="1" w:name="_Toc82267605"/>
-      <w:r>
-        <w:rPr>
-          <w:lang w:val="en-GB"/>
-        </w:rPr>
-        <w:t>Audience</w:t>
-      </w:r>
-      <w:bookmarkEnd w:id="1"/>
-    </w:p>
-    <w:p>
-      <w:pPr>
-        <w:rPr>
-          <w:color w:val="000000" w:themeColor="text1"/>
-          <w:lang w:val="en-GB"/>
-        </w:rPr>
-      </w:pPr>
-    </w:p>
-    <w:p>
-      <w:pPr>
-        <w:rPr>
-          <w:color w:val="000000" w:themeColor="text1"/>
-          <w:lang w:val="en-GB"/>
-        </w:rPr>
-      </w:pPr>
-      <w:r>
-        <w:rPr>
-          <w:color w:val="000000" w:themeColor="text1"/>
-          <w:lang w:val="en-GB"/>
-        </w:rPr>
-        <w:t xml:space="preserve">This report is intended for </w:t>
-      </w:r>
-      <w:r>
-        <w:rPr>
-          <w:color w:val="000000" w:themeColor="text1"/>
-          <w:lang w:val="en-GB"/>
-        </w:rPr>
-        <w:t>individuals</w:t>
-      </w:r>
-      <w:r>
-        <w:rPr>
-          <w:color w:val="000000" w:themeColor="text1"/>
-          <w:lang w:val="en-GB"/>
-        </w:rPr>
-        <w:t xml:space="preserve"> that is new to VMWare Workstation 16 PRO</w:t>
-      </w:r>
-      <w:r>
-        <w:rPr>
-          <w:color w:val="000000" w:themeColor="text1"/>
-          <w:lang w:val="en-GB"/>
-        </w:rPr>
-        <w:t xml:space="preserve"> and have a need for installing Xubuntu and setting up an internet connection through VMWare.</w:t>
-      </w:r>
-    </w:p>
-    <w:p>
-      <w:pPr>
-        <w:rPr>
-          <w:lang w:val="en-GB"/>
-        </w:rPr>
-      </w:pPr>
-    </w:p>
-    <w:p>
-      <w:pPr>
-        <w:pStyle w:val="Heading1"/>
-        <w:rPr>
-          <w:lang w:val="en-GB"/>
-        </w:rPr>
-      </w:pPr>
-      <w:bookmarkStart w:id="2" w:name="_Toc82267606"/>
       <w:r>
         <w:rPr>
           <w:lang w:val="en-GB"/>
@@ -1398,13 +1427,6 @@
         <w:t>Inventory</w:t>
       </w:r>
       <w:bookmarkEnd w:id="2"/>
-    </w:p>
-    <w:p>
-      <w:pPr>
-        <w:rPr>
-          <w:lang w:val="en-GB"/>
-        </w:rPr>
-      </w:pPr>
     </w:p>
     <w:p>
       <w:pPr>
@@ -1474,7 +1496,7 @@
           <w:lang w:val="en-GB"/>
         </w:rPr>
       </w:pPr>
-      <w:bookmarkStart w:id="3" w:name="_Toc82267607"/>
+      <w:bookmarkStart w:id="3" w:name="_Toc82268648"/>
       <w:r>
         <w:rPr>
           <w:lang w:val="en-GB"/>
@@ -1482,13 +1504,6 @@
         <w:t>Definitions</w:t>
       </w:r>
       <w:bookmarkEnd w:id="3"/>
-    </w:p>
-    <w:p>
-      <w:pPr>
-        <w:rPr>
-          <w:lang w:val="en-GB"/>
-        </w:rPr>
-      </w:pPr>
     </w:p>
     <w:p>
       <w:pPr>
@@ -1590,7 +1605,113 @@
           <w:lang w:val="en-GB"/>
         </w:rPr>
       </w:pPr>
-      <w:bookmarkStart w:id="4" w:name="_Toc82267608"/>
+      <w:bookmarkStart w:id="4" w:name="_Toc82268649"/>
+      <w:r>
+        <w:rPr>
+          <w:lang w:val="en-GB"/>
+        </w:rPr>
+        <w:t>Tasks</w:t>
+      </w:r>
+      <w:bookmarkEnd w:id="4"/>
+    </w:p>
+    <w:p>
+      <w:pPr>
+        <w:pStyle w:val="ListParagraph"/>
+        <w:numPr>
+          <w:ilvl w:val="0"/>
+          <w:numId w:val="28"/>
+        </w:numPr>
+        <w:rPr>
+          <w:lang w:val="en-US"/>
+        </w:rPr>
+      </w:pPr>
+      <w:r>
+        <w:rPr>
+          <w:lang w:val="en-US"/>
+        </w:rPr>
+        <w:t>Install VM Ware Workstation (VMWW) on a Lap Top host computer.</w:t>
+      </w:r>
+    </w:p>
+    <w:p>
+      <w:pPr>
+        <w:pStyle w:val="ListParagraph"/>
+        <w:numPr>
+          <w:ilvl w:val="0"/>
+          <w:numId w:val="28"/>
+        </w:numPr>
+        <w:rPr>
+          <w:lang w:val="en-US"/>
+        </w:rPr>
+      </w:pPr>
+      <w:r>
+        <w:rPr>
+          <w:lang w:val="en-US"/>
+        </w:rPr>
+        <w:t>Install a Xubuntu Linux Virtual Machine (VM) in VMWW.</w:t>
+      </w:r>
+    </w:p>
+    <w:p>
+      <w:pPr>
+        <w:pStyle w:val="ListParagraph"/>
+        <w:numPr>
+          <w:ilvl w:val="0"/>
+          <w:numId w:val="28"/>
+        </w:numPr>
+        <w:rPr>
+          <w:lang w:val="en-US"/>
+        </w:rPr>
+      </w:pPr>
+      <w:r>
+        <w:rPr>
+          <w:lang w:val="en-US"/>
+        </w:rPr>
+        <w:t>Connect the Linux VM to VMnet8 in VMWW.</w:t>
+      </w:r>
+    </w:p>
+    <w:p>
+      <w:pPr>
+        <w:pStyle w:val="ListParagraph"/>
+        <w:numPr>
+          <w:ilvl w:val="0"/>
+          <w:numId w:val="29"/>
+        </w:numPr>
+        <w:rPr>
+          <w:lang w:val="en-US"/>
+        </w:rPr>
+      </w:pPr>
+      <w:r>
+        <w:rPr>
+          <w:lang w:val="en-US"/>
+        </w:rPr>
+        <w:t>VMnet8 will share the Lab Top hosts internet connection which means that the Linux VM should now have internet access via VMnet8.</w:t>
+      </w:r>
+    </w:p>
+    <w:p>
+      <w:pPr>
+        <w:pStyle w:val="ListParagraph"/>
+        <w:numPr>
+          <w:ilvl w:val="0"/>
+          <w:numId w:val="28"/>
+        </w:numPr>
+        <w:rPr>
+          <w:lang w:val="en-US"/>
+        </w:rPr>
+      </w:pPr>
+      <w:r>
+        <w:rPr>
+          <w:lang w:val="en-US"/>
+        </w:rPr>
+        <w:t>Run the default internet browser on Xubuntu to verify that this Xubuntu</w:t>
+      </w:r>
+    </w:p>
+    <w:p>
+      <w:pPr>
+        <w:pStyle w:val="Heading1"/>
+        <w:rPr>
+          <w:lang w:val="en-GB"/>
+        </w:rPr>
+      </w:pPr>
+      <w:bookmarkStart w:id="5" w:name="_Toc82268650"/>
       <w:r>
         <w:rPr>
           <w:lang w:val="en-GB"/>
@@ -1598,7 +1719,7 @@
         <w:lastRenderedPageBreak/>
         <w:t>Installation</w:t>
       </w:r>
-      <w:bookmarkEnd w:id="4"/>
+      <w:bookmarkEnd w:id="5"/>
     </w:p>
     <w:p>
       <w:pPr>
@@ -1607,14 +1728,14 @@
           <w:lang w:val="en-GB"/>
         </w:rPr>
       </w:pPr>
-      <w:bookmarkStart w:id="5" w:name="_Toc82267609"/>
+      <w:bookmarkStart w:id="6" w:name="_Toc82268651"/>
       <w:r>
         <w:rPr>
           <w:lang w:val="en-GB"/>
         </w:rPr>
         <w:t>Installing VMWare Workstation 16 PRO</w:t>
       </w:r>
-      <w:bookmarkEnd w:id="5"/>
+      <w:bookmarkEnd w:id="6"/>
     </w:p>
     <w:p>
       <w:pPr>
@@ -1980,27 +2101,14 @@
       <w:r>
         <w:t xml:space="preserve"> </w:t>
       </w:r>
-      <w:r>
-        <w:fldChar w:fldCharType="begin"/>
-      </w:r>
-      <w:r>
-        <w:instrText xml:space="preserve"> SEQ Figure \* ARABIC </w:instrText>
-      </w:r>
-      <w:r>
-        <w:fldChar w:fldCharType="separate"/>
-      </w:r>
-      <w:r>
-        <w:rPr>
-          <w:noProof/>
-        </w:rPr>
-        <w:t>1</w:t>
-      </w:r>
-      <w:r>
-        <w:rPr>
-          <w:noProof/>
-        </w:rPr>
-        <w:fldChar w:fldCharType="end"/>
-      </w:r>
+      <w:fldSimple w:instr=" SEQ Figure \* ARABIC ">
+        <w:r>
+          <w:rPr>
+            <w:noProof/>
+          </w:rPr>
+          <w:t>1</w:t>
+        </w:r>
+      </w:fldSimple>
     </w:p>
     <w:p>
       <w:pPr>
@@ -2033,7 +2141,7 @@
           <w:lang w:val="en-GB"/>
         </w:rPr>
       </w:pPr>
-      <w:bookmarkStart w:id="6" w:name="_Toc82267610"/>
+      <w:bookmarkStart w:id="7" w:name="_Toc82268652"/>
       <w:r>
         <w:rPr>
           <w:lang w:val="en-GB"/>
@@ -2053,7 +2161,7 @@
         </w:rPr>
         <w:t xml:space="preserve"> in VMware</w:t>
       </w:r>
-      <w:bookmarkEnd w:id="6"/>
+      <w:bookmarkEnd w:id="7"/>
     </w:p>
     <w:p>
       <w:pPr>
@@ -2422,27 +2530,14 @@
                             <w:r>
                               <w:t xml:space="preserve">Figure </w:t>
                             </w:r>
-                            <w:r>
-                              <w:fldChar w:fldCharType="begin"/>
-                            </w:r>
-                            <w:r>
-                              <w:instrText xml:space="preserve"> SEQ Figure \* ARABIC </w:instrText>
-                            </w:r>
-                            <w:r>
-                              <w:fldChar w:fldCharType="separate"/>
-                            </w:r>
-                            <w:r>
-                              <w:rPr>
-                                <w:noProof/>
-                              </w:rPr>
-                              <w:t>3</w:t>
-                            </w:r>
-                            <w:r>
-                              <w:rPr>
-                                <w:noProof/>
-                              </w:rPr>
-                              <w:fldChar w:fldCharType="end"/>
-                            </w:r>
+                            <w:fldSimple w:instr=" SEQ Figure \* ARABIC ">
+                              <w:r>
+                                <w:rPr>
+                                  <w:noProof/>
+                                </w:rPr>
+                                <w:t>3</w:t>
+                              </w:r>
+                            </w:fldSimple>
                           </w:p>
                         </w:txbxContent>
                       </wps:txbx>
@@ -2479,27 +2574,14 @@
                       <w:r>
                         <w:t xml:space="preserve">Figure </w:t>
                       </w:r>
-                      <w:r>
-                        <w:fldChar w:fldCharType="begin"/>
-                      </w:r>
-                      <w:r>
-                        <w:instrText xml:space="preserve"> SEQ Figure \* ARABIC </w:instrText>
-                      </w:r>
-                      <w:r>
-                        <w:fldChar w:fldCharType="separate"/>
-                      </w:r>
-                      <w:r>
-                        <w:rPr>
-                          <w:noProof/>
-                        </w:rPr>
-                        <w:t>3</w:t>
-                      </w:r>
-                      <w:r>
-                        <w:rPr>
-                          <w:noProof/>
-                        </w:rPr>
-                        <w:fldChar w:fldCharType="end"/>
-                      </w:r>
+                      <w:fldSimple w:instr=" SEQ Figure \* ARABIC ">
+                        <w:r>
+                          <w:rPr>
+                            <w:noProof/>
+                          </w:rPr>
+                          <w:t>3</w:t>
+                        </w:r>
+                      </w:fldSimple>
                     </w:p>
                   </w:txbxContent>
                 </v:textbox>
@@ -3850,27 +3932,14 @@
       <w:r>
         <w:t xml:space="preserve"> </w:t>
       </w:r>
-      <w:r>
-        <w:fldChar w:fldCharType="begin"/>
-      </w:r>
-      <w:r>
-        <w:instrText xml:space="preserve"> SEQ Figure \* ARABIC </w:instrText>
-      </w:r>
-      <w:r>
-        <w:fldChar w:fldCharType="separate"/>
-      </w:r>
-      <w:r>
-        <w:rPr>
-          <w:noProof/>
-        </w:rPr>
-        <w:t>8</w:t>
-      </w:r>
-      <w:r>
-        <w:rPr>
-          <w:noProof/>
-        </w:rPr>
-        <w:fldChar w:fldCharType="end"/>
-      </w:r>
+      <w:fldSimple w:instr=" SEQ Figure \* ARABIC ">
+        <w:r>
+          <w:rPr>
+            <w:noProof/>
+          </w:rPr>
+          <w:t>8</w:t>
+        </w:r>
+      </w:fldSimple>
     </w:p>
     <w:p>
       <w:pPr>
@@ -3882,7 +3951,7 @@
       <w:r>
         <w:br w:type="page"/>
       </w:r>
-      <w:bookmarkStart w:id="7" w:name="_Toc82267611"/>
+      <w:bookmarkStart w:id="8" w:name="_Toc82268653"/>
       <w:r>
         <w:rPr>
           <w:lang w:val="en-US"/>
@@ -3890,7 +3959,7 @@
         <w:lastRenderedPageBreak/>
         <w:t>Conclusion</w:t>
       </w:r>
-      <w:bookmarkEnd w:id="7"/>
+      <w:bookmarkEnd w:id="8"/>
     </w:p>
     <w:p>
       <w:pPr>
@@ -4331,32 +4400,15 @@
         </w:rPr>
         <w:t xml:space="preserve"> </w:t>
       </w:r>
-      <w:r>
-        <w:fldChar w:fldCharType="begin"/>
-      </w:r>
-      <w:r>
-        <w:rPr>
-          <w:lang w:val="en-US"/>
-        </w:rPr>
-        <w:instrText xml:space="preserve"> HYPERLINK "https://www.vmware.com/products/workstation-pro/workstation-pro-evaluation.html" </w:instrText>
-      </w:r>
-      <w:r>
-        <w:fldChar w:fldCharType="separate"/>
-      </w:r>
-      <w:r>
-        <w:rPr>
-          <w:rStyle w:val="Hyperlink"/>
-          <w:lang w:val="en-GB"/>
-        </w:rPr>
-        <w:t>https://www.vmware.com/products/workstation-pro/workstation-pro-evaluation.html</w:t>
-      </w:r>
-      <w:r>
-        <w:rPr>
-          <w:rStyle w:val="Hyperlink"/>
-          <w:lang w:val="en-GB"/>
-        </w:rPr>
-        <w:fldChar w:fldCharType="end"/>
-      </w:r>
+      <w:hyperlink r:id="rId2" w:history="1">
+        <w:r>
+          <w:rPr>
+            <w:rStyle w:val="Hyperlink"/>
+            <w:lang w:val="en-GB"/>
+          </w:rPr>
+          <w:t>https://www.vmware.com/products/workstation-pro/workstation-pro-evaluation.html</w:t>
+        </w:r>
+      </w:hyperlink>
     </w:p>
   </w:footnote>
   <w:footnote w:id="3">
@@ -4379,38 +4431,15 @@
         </w:rPr>
         <w:t xml:space="preserve"> </w:t>
       </w:r>
-      <w:r>
-        <w:fldChar w:fldCharType="begin"/>
-      </w:r>
-      <w:r>
-        <w:rPr>
-          <w:lang w:val="en-GB"/>
-        </w:rPr>
-        <w:instrText xml:space="preserve"> HYPERLINK "http://ftp.lysator.liu.se/ubuntu-dvd/xubuntu/releas</w:instrText>
-      </w:r>
-      <w:r>
-        <w:rPr>
-          <w:lang w:val="en-GB"/>
-        </w:rPr>
-        <w:instrText xml:space="preserve">es/20.04/release/" </w:instrText>
-      </w:r>
-      <w:r>
-        <w:fldChar w:fldCharType="separate"/>
-      </w:r>
-      <w:r>
-        <w:rPr>
-          <w:rStyle w:val="Hyperlink"/>
-          <w:lang w:val="en-GB"/>
-        </w:rPr>
-        <w:t>http://ftp.lysator.liu.se/ubuntu-dvd/xubuntu/releases/20.04/release/</w:t>
-      </w:r>
-      <w:r>
-        <w:rPr>
-          <w:rStyle w:val="Hyperlink"/>
-          <w:lang w:val="en-GB"/>
-        </w:rPr>
-        <w:fldChar w:fldCharType="end"/>
-      </w:r>
+      <w:hyperlink r:id="rId3" w:history="1">
+        <w:r>
+          <w:rPr>
+            <w:rStyle w:val="Hyperlink"/>
+            <w:lang w:val="en-GB"/>
+          </w:rPr>
+          <w:t>http://ftp.lysator.liu.se/ubuntu-dvd/xubuntu/releases/20.04/release/</w:t>
+        </w:r>
+      </w:hyperlink>
       <w:r>
         <w:rPr>
           <w:lang w:val="en-GB"/>
@@ -5061,6 +5090,119 @@
     </w:lvl>
   </w:abstractNum>
   <w:abstractNum w:abstractNumId="6" w15:restartNumberingAfterBreak="0">
+    <w:nsid w:val="1E2B03DE"/>
+    <w:multiLevelType w:val="hybridMultilevel"/>
+    <w:tmpl w:val="1D3E430A"/>
+    <w:lvl w:ilvl="0" w:tplc="5136D724">
+      <w:start w:val="3"/>
+      <w:numFmt w:val="bullet"/>
+      <w:lvlText w:val="-"/>
+      <w:lvlJc w:val="left"/>
+      <w:pPr>
+        <w:ind w:left="1080" w:hanging="360"/>
+      </w:pPr>
+      <w:rPr>
+        <w:rFonts w:ascii="Times New Roman" w:eastAsia="Times New Roman" w:hAnsi="Times New Roman" w:cs="Times New Roman" w:hint="default"/>
+      </w:rPr>
+    </w:lvl>
+    <w:lvl w:ilvl="1" w:tplc="20000003" w:tentative="1">
+      <w:start w:val="1"/>
+      <w:numFmt w:val="bullet"/>
+      <w:lvlText w:val="o"/>
+      <w:lvlJc w:val="left"/>
+      <w:pPr>
+        <w:ind w:left="1800" w:hanging="360"/>
+      </w:pPr>
+      <w:rPr>
+        <w:rFonts w:ascii="Courier New" w:hAnsi="Courier New" w:cs="Courier New" w:hint="default"/>
+      </w:rPr>
+    </w:lvl>
+    <w:lvl w:ilvl="2" w:tplc="20000005" w:tentative="1">
+      <w:start w:val="1"/>
+      <w:numFmt w:val="bullet"/>
+      <w:lvlText w:val=""/>
+      <w:lvlJc w:val="left"/>
+      <w:pPr>
+        <w:ind w:left="2520" w:hanging="360"/>
+      </w:pPr>
+      <w:rPr>
+        <w:rFonts w:ascii="Wingdings" w:hAnsi="Wingdings" w:hint="default"/>
+      </w:rPr>
+    </w:lvl>
+    <w:lvl w:ilvl="3" w:tplc="20000001" w:tentative="1">
+      <w:start w:val="1"/>
+      <w:numFmt w:val="bullet"/>
+      <w:lvlText w:val=""/>
+      <w:lvlJc w:val="left"/>
+      <w:pPr>
+        <w:ind w:left="3240" w:hanging="360"/>
+      </w:pPr>
+      <w:rPr>
+        <w:rFonts w:ascii="Symbol" w:hAnsi="Symbol" w:hint="default"/>
+      </w:rPr>
+    </w:lvl>
+    <w:lvl w:ilvl="4" w:tplc="20000003" w:tentative="1">
+      <w:start w:val="1"/>
+      <w:numFmt w:val="bullet"/>
+      <w:lvlText w:val="o"/>
+      <w:lvlJc w:val="left"/>
+      <w:pPr>
+        <w:ind w:left="3960" w:hanging="360"/>
+      </w:pPr>
+      <w:rPr>
+        <w:rFonts w:ascii="Courier New" w:hAnsi="Courier New" w:cs="Courier New" w:hint="default"/>
+      </w:rPr>
+    </w:lvl>
+    <w:lvl w:ilvl="5" w:tplc="20000005" w:tentative="1">
+      <w:start w:val="1"/>
+      <w:numFmt w:val="bullet"/>
+      <w:lvlText w:val=""/>
+      <w:lvlJc w:val="left"/>
+      <w:pPr>
+        <w:ind w:left="4680" w:hanging="360"/>
+      </w:pPr>
+      <w:rPr>
+        <w:rFonts w:ascii="Wingdings" w:hAnsi="Wingdings" w:hint="default"/>
+      </w:rPr>
+    </w:lvl>
+    <w:lvl w:ilvl="6" w:tplc="20000001" w:tentative="1">
+      <w:start w:val="1"/>
+      <w:numFmt w:val="bullet"/>
+      <w:lvlText w:val=""/>
+      <w:lvlJc w:val="left"/>
+      <w:pPr>
+        <w:ind w:left="5400" w:hanging="360"/>
+      </w:pPr>
+      <w:rPr>
+        <w:rFonts w:ascii="Symbol" w:hAnsi="Symbol" w:hint="default"/>
+      </w:rPr>
+    </w:lvl>
+    <w:lvl w:ilvl="7" w:tplc="20000003" w:tentative="1">
+      <w:start w:val="1"/>
+      <w:numFmt w:val="bullet"/>
+      <w:lvlText w:val="o"/>
+      <w:lvlJc w:val="left"/>
+      <w:pPr>
+        <w:ind w:left="6120" w:hanging="360"/>
+      </w:pPr>
+      <w:rPr>
+        <w:rFonts w:ascii="Courier New" w:hAnsi="Courier New" w:cs="Courier New" w:hint="default"/>
+      </w:rPr>
+    </w:lvl>
+    <w:lvl w:ilvl="8" w:tplc="20000005" w:tentative="1">
+      <w:start w:val="1"/>
+      <w:numFmt w:val="bullet"/>
+      <w:lvlText w:val=""/>
+      <w:lvlJc w:val="left"/>
+      <w:pPr>
+        <w:ind w:left="6840" w:hanging="360"/>
+      </w:pPr>
+      <w:rPr>
+        <w:rFonts w:ascii="Wingdings" w:hAnsi="Wingdings" w:hint="default"/>
+      </w:rPr>
+    </w:lvl>
+  </w:abstractNum>
+  <w:abstractNum w:abstractNumId="7" w15:restartNumberingAfterBreak="0">
     <w:nsid w:val="2594515F"/>
     <w:multiLevelType w:val="hybridMultilevel"/>
     <w:tmpl w:val="CBCE1F96"/>
@@ -5173,7 +5315,7 @@
       </w:rPr>
     </w:lvl>
   </w:abstractNum>
-  <w:abstractNum w:abstractNumId="7" w15:restartNumberingAfterBreak="0">
+  <w:abstractNum w:abstractNumId="8" w15:restartNumberingAfterBreak="0">
     <w:nsid w:val="298C1B33"/>
     <w:multiLevelType w:val="hybridMultilevel"/>
     <w:tmpl w:val="628625FE"/>
@@ -5286,7 +5428,7 @@
       </w:rPr>
     </w:lvl>
   </w:abstractNum>
-  <w:abstractNum w:abstractNumId="8" w15:restartNumberingAfterBreak="0">
+  <w:abstractNum w:abstractNumId="9" w15:restartNumberingAfterBreak="0">
     <w:nsid w:val="35E24B7A"/>
     <w:multiLevelType w:val="hybridMultilevel"/>
     <w:tmpl w:val="B0AAF7C2"/>
@@ -5399,7 +5541,96 @@
       </w:rPr>
     </w:lvl>
   </w:abstractNum>
-  <w:abstractNum w:abstractNumId="9" w15:restartNumberingAfterBreak="0">
+  <w:abstractNum w:abstractNumId="10" w15:restartNumberingAfterBreak="0">
+    <w:nsid w:val="3A7A1D11"/>
+    <w:multiLevelType w:val="hybridMultilevel"/>
+    <w:tmpl w:val="C4545246"/>
+    <w:lvl w:ilvl="0" w:tplc="2000000F">
+      <w:start w:val="1"/>
+      <w:numFmt w:val="decimal"/>
+      <w:lvlText w:val="%1."/>
+      <w:lvlJc w:val="left"/>
+      <w:pPr>
+        <w:ind w:left="720" w:hanging="360"/>
+      </w:pPr>
+      <w:rPr>
+        <w:rFonts w:hint="default"/>
+      </w:rPr>
+    </w:lvl>
+    <w:lvl w:ilvl="1" w:tplc="20000019" w:tentative="1">
+      <w:start w:val="1"/>
+      <w:numFmt w:val="lowerLetter"/>
+      <w:lvlText w:val="%2."/>
+      <w:lvlJc w:val="left"/>
+      <w:pPr>
+        <w:ind w:left="1440" w:hanging="360"/>
+      </w:pPr>
+    </w:lvl>
+    <w:lvl w:ilvl="2" w:tplc="2000001B" w:tentative="1">
+      <w:start w:val="1"/>
+      <w:numFmt w:val="lowerRoman"/>
+      <w:lvlText w:val="%3."/>
+      <w:lvlJc w:val="right"/>
+      <w:pPr>
+        <w:ind w:left="2160" w:hanging="180"/>
+      </w:pPr>
+    </w:lvl>
+    <w:lvl w:ilvl="3" w:tplc="2000000F" w:tentative="1">
+      <w:start w:val="1"/>
+      <w:numFmt w:val="decimal"/>
+      <w:lvlText w:val="%4."/>
+      <w:lvlJc w:val="left"/>
+      <w:pPr>
+        <w:ind w:left="2880" w:hanging="360"/>
+      </w:pPr>
+    </w:lvl>
+    <w:lvl w:ilvl="4" w:tplc="20000019" w:tentative="1">
+      <w:start w:val="1"/>
+      <w:numFmt w:val="lowerLetter"/>
+      <w:lvlText w:val="%5."/>
+      <w:lvlJc w:val="left"/>
+      <w:pPr>
+        <w:ind w:left="3600" w:hanging="360"/>
+      </w:pPr>
+    </w:lvl>
+    <w:lvl w:ilvl="5" w:tplc="2000001B" w:tentative="1">
+      <w:start w:val="1"/>
+      <w:numFmt w:val="lowerRoman"/>
+      <w:lvlText w:val="%6."/>
+      <w:lvlJc w:val="right"/>
+      <w:pPr>
+        <w:ind w:left="4320" w:hanging="180"/>
+      </w:pPr>
+    </w:lvl>
+    <w:lvl w:ilvl="6" w:tplc="2000000F" w:tentative="1">
+      <w:start w:val="1"/>
+      <w:numFmt w:val="decimal"/>
+      <w:lvlText w:val="%7."/>
+      <w:lvlJc w:val="left"/>
+      <w:pPr>
+        <w:ind w:left="5040" w:hanging="360"/>
+      </w:pPr>
+    </w:lvl>
+    <w:lvl w:ilvl="7" w:tplc="20000019" w:tentative="1">
+      <w:start w:val="1"/>
+      <w:numFmt w:val="lowerLetter"/>
+      <w:lvlText w:val="%8."/>
+      <w:lvlJc w:val="left"/>
+      <w:pPr>
+        <w:ind w:left="5760" w:hanging="360"/>
+      </w:pPr>
+    </w:lvl>
+    <w:lvl w:ilvl="8" w:tplc="2000001B" w:tentative="1">
+      <w:start w:val="1"/>
+      <w:numFmt w:val="lowerRoman"/>
+      <w:lvlText w:val="%9."/>
+      <w:lvlJc w:val="right"/>
+      <w:pPr>
+        <w:ind w:left="6480" w:hanging="180"/>
+      </w:pPr>
+    </w:lvl>
+  </w:abstractNum>
+  <w:abstractNum w:abstractNumId="11" w15:restartNumberingAfterBreak="0">
     <w:nsid w:val="3DFE7AE5"/>
     <w:multiLevelType w:val="hybridMultilevel"/>
     <w:tmpl w:val="C6FC3AD2"/>
@@ -5539,7 +5770,7 @@
       </w:rPr>
     </w:lvl>
   </w:abstractNum>
-  <w:abstractNum w:abstractNumId="10" w15:restartNumberingAfterBreak="0">
+  <w:abstractNum w:abstractNumId="12" w15:restartNumberingAfterBreak="0">
     <w:nsid w:val="3F27089C"/>
     <w:multiLevelType w:val="hybridMultilevel"/>
     <w:tmpl w:val="0350913C"/>
@@ -5652,7 +5883,7 @@
       </w:rPr>
     </w:lvl>
   </w:abstractNum>
-  <w:abstractNum w:abstractNumId="11" w15:restartNumberingAfterBreak="0">
+  <w:abstractNum w:abstractNumId="13" w15:restartNumberingAfterBreak="0">
     <w:nsid w:val="3FB36898"/>
     <w:multiLevelType w:val="hybridMultilevel"/>
     <w:tmpl w:val="9A06729E"/>
@@ -5765,7 +5996,7 @@
       </w:rPr>
     </w:lvl>
   </w:abstractNum>
-  <w:abstractNum w:abstractNumId="12" w15:restartNumberingAfterBreak="0">
+  <w:abstractNum w:abstractNumId="14" w15:restartNumberingAfterBreak="0">
     <w:nsid w:val="43AB3B82"/>
     <w:multiLevelType w:val="hybridMultilevel"/>
     <w:tmpl w:val="BAD87AD4"/>
@@ -5851,7 +6082,7 @@
       </w:pPr>
     </w:lvl>
   </w:abstractNum>
-  <w:abstractNum w:abstractNumId="13" w15:restartNumberingAfterBreak="0">
+  <w:abstractNum w:abstractNumId="15" w15:restartNumberingAfterBreak="0">
     <w:nsid w:val="454E1156"/>
     <w:multiLevelType w:val="hybridMultilevel"/>
     <w:tmpl w:val="67440174"/>
@@ -5964,7 +6195,7 @@
       </w:rPr>
     </w:lvl>
   </w:abstractNum>
-  <w:abstractNum w:abstractNumId="14" w15:restartNumberingAfterBreak="0">
+  <w:abstractNum w:abstractNumId="16" w15:restartNumberingAfterBreak="0">
     <w:nsid w:val="4C966B8D"/>
     <w:multiLevelType w:val="hybridMultilevel"/>
     <w:tmpl w:val="A9EAE4A8"/>
@@ -6077,7 +6308,7 @@
       </w:rPr>
     </w:lvl>
   </w:abstractNum>
-  <w:abstractNum w:abstractNumId="15" w15:restartNumberingAfterBreak="0">
+  <w:abstractNum w:abstractNumId="17" w15:restartNumberingAfterBreak="0">
     <w:nsid w:val="52467C73"/>
     <w:multiLevelType w:val="hybridMultilevel"/>
     <w:tmpl w:val="4064A6FA"/>
@@ -6190,7 +6421,7 @@
       </w:rPr>
     </w:lvl>
   </w:abstractNum>
-  <w:abstractNum w:abstractNumId="16" w15:restartNumberingAfterBreak="0">
+  <w:abstractNum w:abstractNumId="18" w15:restartNumberingAfterBreak="0">
     <w:nsid w:val="54173E19"/>
     <w:multiLevelType w:val="hybridMultilevel"/>
     <w:tmpl w:val="145A0AC8"/>
@@ -6279,7 +6510,7 @@
       </w:pPr>
     </w:lvl>
   </w:abstractNum>
-  <w:abstractNum w:abstractNumId="17" w15:restartNumberingAfterBreak="0">
+  <w:abstractNum w:abstractNumId="19" w15:restartNumberingAfterBreak="0">
     <w:nsid w:val="54A22277"/>
     <w:multiLevelType w:val="hybridMultilevel"/>
     <w:tmpl w:val="DA08F460"/>
@@ -6392,7 +6623,120 @@
       </w:rPr>
     </w:lvl>
   </w:abstractNum>
-  <w:abstractNum w:abstractNumId="18" w15:restartNumberingAfterBreak="0">
+  <w:abstractNum w:abstractNumId="20" w15:restartNumberingAfterBreak="0">
+    <w:nsid w:val="57367CF1"/>
+    <w:multiLevelType w:val="hybridMultilevel"/>
+    <w:tmpl w:val="F31AF140"/>
+    <w:lvl w:ilvl="0" w:tplc="0409000F">
+      <w:start w:val="1"/>
+      <w:numFmt w:val="decimal"/>
+      <w:lvlText w:val="%1."/>
+      <w:lvlJc w:val="left"/>
+      <w:pPr>
+        <w:ind w:left="720" w:hanging="360"/>
+      </w:pPr>
+      <w:rPr>
+        <w:rFonts w:hint="default"/>
+      </w:rPr>
+    </w:lvl>
+    <w:lvl w:ilvl="1" w:tplc="04090003" w:tentative="1">
+      <w:start w:val="1"/>
+      <w:numFmt w:val="bullet"/>
+      <w:lvlText w:val="o"/>
+      <w:lvlJc w:val="left"/>
+      <w:pPr>
+        <w:ind w:left="1440" w:hanging="360"/>
+      </w:pPr>
+      <w:rPr>
+        <w:rFonts w:ascii="Courier New" w:hAnsi="Courier New" w:cs="Courier New" w:hint="default"/>
+      </w:rPr>
+    </w:lvl>
+    <w:lvl w:ilvl="2" w:tplc="04090005" w:tentative="1">
+      <w:start w:val="1"/>
+      <w:numFmt w:val="bullet"/>
+      <w:lvlText w:val=""/>
+      <w:lvlJc w:val="left"/>
+      <w:pPr>
+        <w:ind w:left="2160" w:hanging="360"/>
+      </w:pPr>
+      <w:rPr>
+        <w:rFonts w:ascii="Wingdings" w:hAnsi="Wingdings" w:hint="default"/>
+      </w:rPr>
+    </w:lvl>
+    <w:lvl w:ilvl="3" w:tplc="04090001" w:tentative="1">
+      <w:start w:val="1"/>
+      <w:numFmt w:val="bullet"/>
+      <w:lvlText w:val=""/>
+      <w:lvlJc w:val="left"/>
+      <w:pPr>
+        <w:ind w:left="2880" w:hanging="360"/>
+      </w:pPr>
+      <w:rPr>
+        <w:rFonts w:ascii="Symbol" w:hAnsi="Symbol" w:hint="default"/>
+      </w:rPr>
+    </w:lvl>
+    <w:lvl w:ilvl="4" w:tplc="04090003" w:tentative="1">
+      <w:start w:val="1"/>
+      <w:numFmt w:val="bullet"/>
+      <w:lvlText w:val="o"/>
+      <w:lvlJc w:val="left"/>
+      <w:pPr>
+        <w:ind w:left="3600" w:hanging="360"/>
+      </w:pPr>
+      <w:rPr>
+        <w:rFonts w:ascii="Courier New" w:hAnsi="Courier New" w:cs="Courier New" w:hint="default"/>
+      </w:rPr>
+    </w:lvl>
+    <w:lvl w:ilvl="5" w:tplc="04090005" w:tentative="1">
+      <w:start w:val="1"/>
+      <w:numFmt w:val="bullet"/>
+      <w:lvlText w:val=""/>
+      <w:lvlJc w:val="left"/>
+      <w:pPr>
+        <w:ind w:left="4320" w:hanging="360"/>
+      </w:pPr>
+      <w:rPr>
+        <w:rFonts w:ascii="Wingdings" w:hAnsi="Wingdings" w:hint="default"/>
+      </w:rPr>
+    </w:lvl>
+    <w:lvl w:ilvl="6" w:tplc="04090001" w:tentative="1">
+      <w:start w:val="1"/>
+      <w:numFmt w:val="bullet"/>
+      <w:lvlText w:val=""/>
+      <w:lvlJc w:val="left"/>
+      <w:pPr>
+        <w:ind w:left="5040" w:hanging="360"/>
+      </w:pPr>
+      <w:rPr>
+        <w:rFonts w:ascii="Symbol" w:hAnsi="Symbol" w:hint="default"/>
+      </w:rPr>
+    </w:lvl>
+    <w:lvl w:ilvl="7" w:tplc="04090003" w:tentative="1">
+      <w:start w:val="1"/>
+      <w:numFmt w:val="bullet"/>
+      <w:lvlText w:val="o"/>
+      <w:lvlJc w:val="left"/>
+      <w:pPr>
+        <w:ind w:left="5760" w:hanging="360"/>
+      </w:pPr>
+      <w:rPr>
+        <w:rFonts w:ascii="Courier New" w:hAnsi="Courier New" w:cs="Courier New" w:hint="default"/>
+      </w:rPr>
+    </w:lvl>
+    <w:lvl w:ilvl="8" w:tplc="04090005" w:tentative="1">
+      <w:start w:val="1"/>
+      <w:numFmt w:val="bullet"/>
+      <w:lvlText w:val=""/>
+      <w:lvlJc w:val="left"/>
+      <w:pPr>
+        <w:ind w:left="6480" w:hanging="360"/>
+      </w:pPr>
+      <w:rPr>
+        <w:rFonts w:ascii="Wingdings" w:hAnsi="Wingdings" w:hint="default"/>
+      </w:rPr>
+    </w:lvl>
+  </w:abstractNum>
+  <w:abstractNum w:abstractNumId="21" w15:restartNumberingAfterBreak="0">
     <w:nsid w:val="63324E16"/>
     <w:multiLevelType w:val="hybridMultilevel"/>
     <w:tmpl w:val="708C4B0E"/>
@@ -6481,7 +6825,7 @@
       </w:pPr>
     </w:lvl>
   </w:abstractNum>
-  <w:abstractNum w:abstractNumId="19" w15:restartNumberingAfterBreak="0">
+  <w:abstractNum w:abstractNumId="22" w15:restartNumberingAfterBreak="0">
     <w:nsid w:val="65E67D6F"/>
     <w:multiLevelType w:val="hybridMultilevel"/>
     <w:tmpl w:val="58D8DD08"/>
@@ -6594,7 +6938,7 @@
       </w:rPr>
     </w:lvl>
   </w:abstractNum>
-  <w:abstractNum w:abstractNumId="20" w15:restartNumberingAfterBreak="0">
+  <w:abstractNum w:abstractNumId="23" w15:restartNumberingAfterBreak="0">
     <w:nsid w:val="717F5A13"/>
     <w:multiLevelType w:val="hybridMultilevel"/>
     <w:tmpl w:val="C3F412B0"/>
@@ -6683,7 +7027,7 @@
       </w:pPr>
     </w:lvl>
   </w:abstractNum>
-  <w:abstractNum w:abstractNumId="21" w15:restartNumberingAfterBreak="0">
+  <w:abstractNum w:abstractNumId="24" w15:restartNumberingAfterBreak="0">
     <w:nsid w:val="72403F1C"/>
     <w:multiLevelType w:val="hybridMultilevel"/>
     <w:tmpl w:val="A4BC735E"/>
@@ -6772,7 +7116,7 @@
       </w:pPr>
     </w:lvl>
   </w:abstractNum>
-  <w:abstractNum w:abstractNumId="22" w15:restartNumberingAfterBreak="0">
+  <w:abstractNum w:abstractNumId="25" w15:restartNumberingAfterBreak="0">
     <w:nsid w:val="75807E71"/>
     <w:multiLevelType w:val="hybridMultilevel"/>
     <w:tmpl w:val="2BF016E8"/>
@@ -6885,7 +7229,7 @@
       </w:rPr>
     </w:lvl>
   </w:abstractNum>
-  <w:abstractNum w:abstractNumId="23" w15:restartNumberingAfterBreak="0">
+  <w:abstractNum w:abstractNumId="26" w15:restartNumberingAfterBreak="0">
     <w:nsid w:val="789C44BA"/>
     <w:multiLevelType w:val="hybridMultilevel"/>
     <w:tmpl w:val="1F1E4DE4"/>
@@ -7025,7 +7369,7 @@
       </w:rPr>
     </w:lvl>
   </w:abstractNum>
-  <w:abstractNum w:abstractNumId="24" w15:restartNumberingAfterBreak="0">
+  <w:abstractNum w:abstractNumId="27" w15:restartNumberingAfterBreak="0">
     <w:nsid w:val="7AC35430"/>
     <w:multiLevelType w:val="hybridMultilevel"/>
     <w:tmpl w:val="E11C9C12"/>
@@ -7138,7 +7482,7 @@
       </w:rPr>
     </w:lvl>
   </w:abstractNum>
-  <w:abstractNum w:abstractNumId="25" w15:restartNumberingAfterBreak="0">
+  <w:abstractNum w:abstractNumId="28" w15:restartNumberingAfterBreak="0">
     <w:nsid w:val="7C9D6304"/>
     <w:multiLevelType w:val="hybridMultilevel"/>
     <w:tmpl w:val="0E646F72"/>
@@ -7252,82 +7596,91 @@
     </w:lvl>
   </w:abstractNum>
   <w:num w:numId="1">
-    <w:abstractNumId w:val="6"/>
+    <w:abstractNumId w:val="7"/>
   </w:num>
   <w:num w:numId="2">
-    <w:abstractNumId w:val="24"/>
+    <w:abstractNumId w:val="27"/>
   </w:num>
   <w:num w:numId="3">
     <w:abstractNumId w:val="0"/>
   </w:num>
   <w:num w:numId="4">
-    <w:abstractNumId w:val="11"/>
+    <w:abstractNumId w:val="13"/>
   </w:num>
   <w:num w:numId="5">
     <w:abstractNumId w:val="4"/>
   </w:num>
   <w:num w:numId="6">
+    <w:abstractNumId w:val="9"/>
+  </w:num>
+  <w:num w:numId="7">
+    <w:abstractNumId w:val="22"/>
+  </w:num>
+  <w:num w:numId="8">
+    <w:abstractNumId w:val="17"/>
+  </w:num>
+  <w:num w:numId="9">
+    <w:abstractNumId w:val="12"/>
+  </w:num>
+  <w:num w:numId="10">
+    <w:abstractNumId w:val="28"/>
+  </w:num>
+  <w:num w:numId="11">
     <w:abstractNumId w:val="8"/>
   </w:num>
-  <w:num w:numId="7">
+  <w:num w:numId="12">
+    <w:abstractNumId w:val="15"/>
+  </w:num>
+  <w:num w:numId="13">
     <w:abstractNumId w:val="19"/>
   </w:num>
-  <w:num w:numId="8">
-    <w:abstractNumId w:val="15"/>
-  </w:num>
-  <w:num w:numId="9">
-    <w:abstractNumId w:val="10"/>
-  </w:num>
-  <w:num w:numId="10">
-    <w:abstractNumId w:val="25"/>
-  </w:num>
-  <w:num w:numId="11">
-    <w:abstractNumId w:val="7"/>
-  </w:num>
-  <w:num w:numId="12">
-    <w:abstractNumId w:val="13"/>
-  </w:num>
-  <w:num w:numId="13">
-    <w:abstractNumId w:val="17"/>
-  </w:num>
   <w:num w:numId="14">
-    <w:abstractNumId w:val="9"/>
+    <w:abstractNumId w:val="11"/>
   </w:num>
   <w:num w:numId="15">
-    <w:abstractNumId w:val="23"/>
+    <w:abstractNumId w:val="26"/>
   </w:num>
   <w:num w:numId="16">
     <w:abstractNumId w:val="1"/>
   </w:num>
   <w:num w:numId="17">
-    <w:abstractNumId w:val="22"/>
+    <w:abstractNumId w:val="25"/>
   </w:num>
   <w:num w:numId="18">
-    <w:abstractNumId w:val="14"/>
+    <w:abstractNumId w:val="16"/>
   </w:num>
   <w:num w:numId="19">
     <w:abstractNumId w:val="3"/>
   </w:num>
   <w:num w:numId="20">
-    <w:abstractNumId w:val="12"/>
+    <w:abstractNumId w:val="14"/>
   </w:num>
   <w:num w:numId="21">
     <w:abstractNumId w:val="2"/>
   </w:num>
   <w:num w:numId="22">
-    <w:abstractNumId w:val="21"/>
+    <w:abstractNumId w:val="24"/>
   </w:num>
   <w:num w:numId="23">
-    <w:abstractNumId w:val="18"/>
+    <w:abstractNumId w:val="21"/>
   </w:num>
   <w:num w:numId="24">
     <w:abstractNumId w:val="5"/>
   </w:num>
   <w:num w:numId="25">
-    <w:abstractNumId w:val="16"/>
+    <w:abstractNumId w:val="18"/>
   </w:num>
   <w:num w:numId="26">
+    <w:abstractNumId w:val="23"/>
+  </w:num>
+  <w:num w:numId="27">
     <w:abstractNumId w:val="20"/>
+  </w:num>
+  <w:num w:numId="28">
+    <w:abstractNumId w:val="10"/>
+  </w:num>
+  <w:num w:numId="29">
+    <w:abstractNumId w:val="6"/>
   </w:num>
 </w:numbering>
 </file>

</xml_diff>